<commit_message>
nouveau cahier des charges
</commit_message>
<xml_diff>
--- a/doc/Rapport.docx
+++ b/doc/Rapport.docx
@@ -889,6 +889,13 @@
     </w:p>
     <w:sdt>
       <w:sdtPr>
+        <w:rPr>
+          <w:rFonts w:asciiTheme="minorHAnsi" w:eastAsiaTheme="minorHAnsi" w:hAnsiTheme="minorHAnsi" w:cstheme="minorBidi"/>
+          <w:color w:val="auto"/>
+          <w:sz w:val="22"/>
+          <w:szCs w:val="22"/>
+          <w:lang w:eastAsia="en-US"/>
+        </w:rPr>
         <w:id w:val="-368070277"/>
         <w:docPartObj>
           <w:docPartGallery w:val="Table of Contents"/>
@@ -897,13 +904,8 @@
       </w:sdtPr>
       <w:sdtEndPr>
         <w:rPr>
-          <w:rFonts w:asciiTheme="minorHAnsi" w:eastAsiaTheme="minorHAnsi" w:hAnsiTheme="minorHAnsi" w:cstheme="minorBidi"/>
           <w:b/>
           <w:bCs/>
-          <w:color w:val="auto"/>
-          <w:sz w:val="22"/>
-          <w:szCs w:val="22"/>
-          <w:lang w:eastAsia="en-US"/>
         </w:rPr>
       </w:sdtEndPr>
       <w:sdtContent>
@@ -2273,13 +2275,7 @@
         <w:jc w:val="both"/>
       </w:pPr>
       <w:r>
-        <w:t xml:space="preserve">Pour que vous n’ayez rien à gérer, </w:t>
-      </w:r>
-      <w:r>
-        <w:t>TAFA</w:t>
-      </w:r>
-      <w:r>
-        <w:t xml:space="preserve"> Engineering se propose d’enregistrer votre nom de domaine, d’héberger votre site sur des serveurs virtualisés pouvant être upgradés à votre demande en fonction de l’évolution du trafic de votre site, de la croissance du volume des informations stockées, de l’ouverture à un nouveau marché …</w:t>
+        <w:t>Pour que vous n’ayez rien à gérer, TAFA Engineering se propose d’enregistrer votre nom de domaine, d’héberger votre site sur des serveurs virtualisés pouvant être upgradés à votre demande en fonction de l’évolution du trafic de votre site, de la croissance du volume des informations stockées, de l’ouverture à un nouveau marché …</w:t>
       </w:r>
     </w:p>
     <w:p>
@@ -2288,10 +2284,7 @@
         <w:jc w:val="both"/>
       </w:pPr>
       <w:r>
-        <w:t>TAFA</w:t>
-      </w:r>
-      <w:r>
-        <w:t xml:space="preserve"> Engineering vous remercie pour votre confiance.</w:t>
+        <w:t>TAFA Engineering vous remercie pour votre confiance.</w:t>
       </w:r>
     </w:p>
     <w:p>
@@ -3066,19 +3059,17 @@
           </wp:inline>
         </w:drawing>
       </w:r>
-      <w:bookmarkStart w:id="12" w:name="_GoBack"/>
+    </w:p>
+    <w:p/>
+    <w:p>
+      <w:pPr>
+        <w:pStyle w:val="Titre2"/>
+      </w:pPr>
+      <w:bookmarkStart w:id="12" w:name="_Toc498074780"/>
+      <w:r>
+        <w:t>Chartre graphique :</w:t>
+      </w:r>
       <w:bookmarkEnd w:id="12"/>
-    </w:p>
-    <w:p/>
-    <w:p>
-      <w:pPr>
-        <w:pStyle w:val="Titre2"/>
-      </w:pPr>
-      <w:bookmarkStart w:id="13" w:name="_Toc498074780"/>
-      <w:r>
-        <w:t>Chartre graphique :</w:t>
-      </w:r>
-      <w:bookmarkEnd w:id="13"/>
     </w:p>
     <w:p>
       <w:pPr>
@@ -3220,7 +3211,7 @@
           <w:szCs w:val="26"/>
         </w:rPr>
       </w:pPr>
-      <w:bookmarkStart w:id="14" w:name="_Toc498074781"/>
+      <w:bookmarkStart w:id="13" w:name="_Toc498074781"/>
       <w:r>
         <w:br w:type="page"/>
       </w:r>
@@ -3233,7 +3224,7 @@
         <w:lastRenderedPageBreak/>
         <w:t>Convention de nommage et outils de développement :</w:t>
       </w:r>
-      <w:bookmarkEnd w:id="14"/>
+      <w:bookmarkEnd w:id="13"/>
     </w:p>
     <w:p>
       <w:pPr>
@@ -3305,94 +3296,254 @@
       <w:pPr>
         <w:pStyle w:val="Titre2"/>
       </w:pPr>
-      <w:bookmarkStart w:id="15" w:name="_Toc498074782"/>
+      <w:bookmarkStart w:id="14" w:name="_Toc498074782"/>
       <w:r>
         <w:t>Outils utilisés :</w:t>
       </w:r>
+      <w:bookmarkEnd w:id="14"/>
+    </w:p>
+    <w:p>
+      <w:pPr>
+        <w:jc w:val="both"/>
+      </w:pPr>
+      <w:r>
+        <w:t xml:space="preserve">Les outils de développement utilisés seront un éditeur de texte pour rédiger le </w:t>
+      </w:r>
+      <w:r>
+        <w:t>code</w:t>
+      </w:r>
+      <w:r>
+        <w:t>.</w:t>
+      </w:r>
+    </w:p>
+    <w:p>
+      <w:pPr>
+        <w:jc w:val="both"/>
+      </w:pPr>
+      <w:r>
+        <w:t xml:space="preserve">Les </w:t>
+      </w:r>
+      <w:r>
+        <w:t>langages</w:t>
+      </w:r>
+      <w:r>
+        <w:t xml:space="preserve"> utilisés seront HTML5/CSS3</w:t>
+      </w:r>
+      <w:r>
+        <w:t xml:space="preserve"> </w:t>
+      </w:r>
+      <w:r>
+        <w:t xml:space="preserve">pour la mise en page et </w:t>
+      </w:r>
+      <w:r>
+        <w:t>PHP</w:t>
+      </w:r>
+      <w:r>
+        <w:t xml:space="preserve"> </w:t>
+      </w:r>
+      <w:r>
+        <w:t>5.5</w:t>
+      </w:r>
+      <w:r>
+        <w:t xml:space="preserve"> et </w:t>
+      </w:r>
+      <w:r>
+        <w:t xml:space="preserve">MySQL pour </w:t>
+      </w:r>
+      <w:r>
+        <w:t xml:space="preserve">le serveur et </w:t>
+      </w:r>
+      <w:r>
+        <w:t>la base de données.</w:t>
+      </w:r>
+    </w:p>
+    <w:p>
+      <w:pPr>
+        <w:jc w:val="both"/>
+      </w:pPr>
+      <w:r>
+        <w:t xml:space="preserve">Afin que le site soit dynamique, nous utiliserons </w:t>
+      </w:r>
+      <w:r>
+        <w:t xml:space="preserve">également </w:t>
+      </w:r>
+      <w:r>
+        <w:t>les langages Javascript</w:t>
+      </w:r>
+      <w:r>
+        <w:t>.</w:t>
+      </w:r>
+    </w:p>
+    <w:p>
+      <w:pPr>
+        <w:jc w:val="both"/>
+      </w:pPr>
+      <w:r>
+        <w:t xml:space="preserve">Nous avons fait ce choix pour avoir une liberté de mouvement. La création du site sera unique et spécifique. Cette méthode vous permettra d’avoir aucune limite d’évolution. Le site sera adaptable avec accessibilité et aucune mise à jour ne sera </w:t>
+      </w:r>
+      <w:r>
+        <w:t>nécessaire.</w:t>
+      </w:r>
+    </w:p>
+    <w:p>
+      <w:pPr>
+        <w:jc w:val="both"/>
+      </w:pPr>
+      <w:r>
+        <w:t xml:space="preserve">Nous avons choisi de travailler sur la technologie html et </w:t>
+      </w:r>
+      <w:proofErr w:type="spellStart"/>
+      <w:r>
+        <w:t>framework</w:t>
+      </w:r>
+      <w:proofErr w:type="spellEnd"/>
+      <w:r>
+        <w:t xml:space="preserve"> </w:t>
+      </w:r>
+      <w:proofErr w:type="spellStart"/>
+      <w:r>
+        <w:t>php</w:t>
+      </w:r>
+      <w:proofErr w:type="spellEnd"/>
+      <w:r>
+        <w:t xml:space="preserve"> par rapport à trois points, la sécurité, la flexibilité et les mises à jour.</w:t>
+      </w:r>
+    </w:p>
+    <w:p>
+      <w:pPr>
+        <w:spacing w:after="0"/>
+        <w:jc w:val="both"/>
+      </w:pPr>
+      <w:r>
+        <w:t>Sécurité :</w:t>
+      </w:r>
+    </w:p>
+    <w:p>
+      <w:pPr>
+        <w:spacing w:after="0"/>
+        <w:jc w:val="both"/>
+      </w:pPr>
+      <w:r>
+        <w:t>Aujourd’hui, pour un site web ou une application en ligne, la sécurité est la plus grande préoccupation. Les pirates essaient de trouver des moyens d’attaquer un site Web, de détruire ou de changer la façon dont le site Web à l’air. Cela peut diminuer la valeur d’un site Web d’entreprise.</w:t>
+      </w:r>
+    </w:p>
+    <w:p>
+      <w:pPr>
+        <w:spacing w:after="0"/>
+        <w:jc w:val="both"/>
+      </w:pPr>
+      <w:r>
+        <w:t xml:space="preserve">Les sites Web développés sont plus sûrs que les CMS. Comme ils utilisent du code personnalisé, il est plus difficile d’enfreindre leur sécurité. La plupart </w:t>
+      </w:r>
+      <w:r>
+        <w:t xml:space="preserve">des </w:t>
+      </w:r>
+      <w:proofErr w:type="spellStart"/>
+      <w:r>
+        <w:t>frameworks</w:t>
+      </w:r>
+      <w:proofErr w:type="spellEnd"/>
+      <w:r>
+        <w:t xml:space="preserve"> intègrent également des fonctions de chiffrement et de protection contre les vulnérabilités courantes.</w:t>
+      </w:r>
+    </w:p>
+    <w:p>
+      <w:pPr>
+        <w:spacing w:after="0"/>
+        <w:jc w:val="both"/>
+      </w:pPr>
+    </w:p>
+    <w:p>
+      <w:pPr>
+        <w:spacing w:after="0"/>
+        <w:jc w:val="both"/>
+      </w:pPr>
+      <w:r>
+        <w:t>Flexibilité :</w:t>
+      </w:r>
+    </w:p>
+    <w:p>
+      <w:pPr>
+        <w:spacing w:after="0"/>
+        <w:jc w:val="both"/>
+      </w:pPr>
+      <w:r>
+        <w:t xml:space="preserve">En fonction du site web que vous avez besoin on aura besoin de diverses fonctions et d’une intégration avec des applications tierces (google </w:t>
+      </w:r>
+      <w:proofErr w:type="spellStart"/>
+      <w:r>
+        <w:t>maps</w:t>
+      </w:r>
+      <w:proofErr w:type="spellEnd"/>
+      <w:r>
+        <w:t xml:space="preserve">, </w:t>
+      </w:r>
+      <w:proofErr w:type="spellStart"/>
+      <w:r>
+        <w:t>facebook</w:t>
+      </w:r>
+      <w:proofErr w:type="spellEnd"/>
+      <w:r>
+        <w:t>, twitter, …).</w:t>
+      </w:r>
+    </w:p>
+    <w:p>
+      <w:pPr>
+        <w:spacing w:after="0"/>
+        <w:jc w:val="both"/>
+      </w:pPr>
+    </w:p>
+    <w:p>
+      <w:pPr>
+        <w:spacing w:after="0"/>
+        <w:jc w:val="both"/>
+      </w:pPr>
+      <w:r>
+        <w:t>Mises à jour :</w:t>
+      </w:r>
+    </w:p>
+    <w:p>
+      <w:pPr>
+        <w:spacing w:after="0"/>
+        <w:jc w:val="both"/>
+      </w:pPr>
+      <w:r>
+        <w:t>Obtenir</w:t>
+      </w:r>
+      <w:r>
+        <w:t xml:space="preserve"> votre site Web d’entreprise mis à jour avec les dernières fonctions de code est très important. Lest mises</w:t>
+      </w:r>
+      <w:r>
+        <w:t xml:space="preserve"> à niveau aident à la sécurité du site Web.</w:t>
+      </w:r>
+    </w:p>
+    <w:p>
+      <w:pPr>
+        <w:spacing w:after="0"/>
+        <w:jc w:val="both"/>
+      </w:pPr>
+      <w:r>
+        <w:t>Les Frameworks n’ont pas de mises à jour très fréquentes</w:t>
+      </w:r>
+      <w:r>
+        <w:t xml:space="preserve">. La plupart des </w:t>
+      </w:r>
+      <w:proofErr w:type="spellStart"/>
+      <w:r>
+        <w:t>frameworks</w:t>
+      </w:r>
+      <w:proofErr w:type="spellEnd"/>
+      <w:r>
+        <w:t xml:space="preserve"> PHP ont des mises à jour concernant les nouvelles fonctionnalités, mais pas tous les mois. Certains peuvent passer six mois sans mises à jour et être toujours sécurisés et fonctionnels.</w:t>
+      </w:r>
+      <w:bookmarkStart w:id="15" w:name="_GoBack"/>
       <w:bookmarkEnd w:id="15"/>
     </w:p>
     <w:p>
       <w:pPr>
-        <w:jc w:val="both"/>
-      </w:pPr>
-      <w:r>
-        <w:t xml:space="preserve">Les outils de développement utilisés seront un éditeur de texte pour rédiger le </w:t>
-      </w:r>
-      <w:r>
-        <w:t>code</w:t>
-      </w:r>
-      <w:r>
-        <w:t>.</w:t>
-      </w:r>
-    </w:p>
-    <w:p>
-      <w:pPr>
-        <w:jc w:val="both"/>
-      </w:pPr>
-      <w:r>
-        <w:t xml:space="preserve">Les </w:t>
-      </w:r>
-      <w:r>
-        <w:t>langages</w:t>
-      </w:r>
-      <w:r>
-        <w:t xml:space="preserve"> utilisés seront HTML5/CSS3</w:t>
-      </w:r>
-      <w:r>
-        <w:t xml:space="preserve"> </w:t>
-      </w:r>
-      <w:r>
-        <w:t xml:space="preserve">pour la mise en page et </w:t>
-      </w:r>
-      <w:r>
-        <w:t>PHP</w:t>
-      </w:r>
-      <w:r>
-        <w:t xml:space="preserve"> </w:t>
-      </w:r>
-      <w:r>
-        <w:t>5.5</w:t>
-      </w:r>
-      <w:r>
-        <w:t xml:space="preserve"> et </w:t>
-      </w:r>
-      <w:r>
-        <w:t xml:space="preserve">MySQL pour </w:t>
-      </w:r>
-      <w:r>
-        <w:t xml:space="preserve">le serveur et </w:t>
-      </w:r>
-      <w:r>
-        <w:t>la base de données.</w:t>
-      </w:r>
-    </w:p>
-    <w:p>
-      <w:pPr>
-        <w:jc w:val="both"/>
-      </w:pPr>
-      <w:r>
-        <w:t xml:space="preserve">Afin que le site soit dynamique, nous utiliserons </w:t>
-      </w:r>
-      <w:r>
-        <w:t xml:space="preserve">également </w:t>
-      </w:r>
-      <w:r>
-        <w:t>les langages Javascript</w:t>
-      </w:r>
-      <w:r>
-        <w:t>.</w:t>
-      </w:r>
-    </w:p>
-    <w:p>
-      <w:pPr>
-        <w:jc w:val="both"/>
-      </w:pPr>
-      <w:r>
-        <w:t xml:space="preserve">Nous avons fait ce choix pour avoir une liberté de mouvement. La création du site sera unique et spécifique. Cette méthode vous permettra d’avoir aucune limite d’évolution. Le site sera adaptable avec accessibilité et aucune mise à jour ne sera </w:t>
-      </w:r>
-      <w:r>
-        <w:t>nécessaire.</w:t>
-      </w:r>
+        <w:spacing w:after="0"/>
+        <w:jc w:val="both"/>
+      </w:pPr>
     </w:p>
     <w:p>
       <w:pPr>
@@ -3571,7 +3722,7 @@
           <w:rPr>
             <w:noProof/>
           </w:rPr>
-          <w:t>5</w:t>
+          <w:t>8</w:t>
         </w:r>
         <w:r>
           <w:fldChar w:fldCharType="end"/>
@@ -3602,10 +3753,7 @@
       </mc:AlternateContent>
     </w:r>
     <w:r>
-      <w:t xml:space="preserve"> TAFA </w:t>
-    </w:r>
-    <w:r>
-      <w:t>Engineering 2017</w:t>
+      <w:t xml:space="preserve"> TAFA Engineering 2017</w:t>
     </w:r>
   </w:p>
 </w:ftr>
@@ -4915,570 +5063,6 @@
 </w:styles>
 </file>
 
-<file path=word/glossary/document.xml><?xml version="1.0" encoding="utf-8"?>
-<w:glossaryDocument xmlns:wpc="http://schemas.microsoft.com/office/word/2010/wordprocessingCanvas" xmlns:cx="http://schemas.microsoft.com/office/drawing/2014/chartex" xmlns:cx1="http://schemas.microsoft.com/office/drawing/2015/9/8/chartex" xmlns:cx2="http://schemas.microsoft.com/office/drawing/2015/10/21/chartex" xmlns:cx3="http://schemas.microsoft.com/office/drawing/2016/5/9/chartex" xmlns:cx4="http://schemas.microsoft.com/office/drawing/2016/5/10/chartex" xmlns:cx5="http://schemas.microsoft.com/office/drawing/2016/5/11/chartex" xmlns:cx6="http://schemas.microsoft.com/office/drawing/2016/5/12/chartex" xmlns:cx7="http://schemas.microsoft.com/office/drawing/2016/5/13/chartex" xmlns:cx8="http://schemas.microsoft.com/office/drawing/2016/5/14/chartex" xmlns:mc="http://schemas.openxmlformats.org/markup-compatibility/2006" xmlns:aink="http://schemas.microsoft.com/office/drawing/2016/ink" xmlns:am3d="http://schemas.microsoft.com/office/drawing/2017/model3d" xmlns:o="urn:schemas-microsoft-com:office:office" xmlns:r="http://schemas.openxmlformats.org/officeDocument/2006/relationships" xmlns:m="http://schemas.openxmlformats.org/officeDocument/2006/math" xmlns:v="urn:schemas-microsoft-com:vml" xmlns:wp14="http://schemas.microsoft.com/office/word/2010/wordprocessingDrawing" xmlns:wp="http://schemas.openxmlformats.org/drawingml/2006/wordprocessingDrawing" xmlns:w10="urn:schemas-microsoft-com:office:word" xmlns:w="http://schemas.openxmlformats.org/wordprocessingml/2006/main" xmlns:w14="http://schemas.microsoft.com/office/word/2010/wordml" xmlns:w15="http://schemas.microsoft.com/office/word/2012/wordml" xmlns:w16se="http://schemas.microsoft.com/office/word/2015/wordml/symex" xmlns:wpg="http://schemas.microsoft.com/office/word/2010/wordprocessingGroup" xmlns:wpi="http://schemas.microsoft.com/office/word/2010/wordprocessingInk" xmlns:wne="http://schemas.microsoft.com/office/word/2006/wordml" xmlns:wps="http://schemas.microsoft.com/office/word/2010/wordprocessingShape" mc:Ignorable="w14 w15 w16se wp14"/>
-</file>
-
-<file path=word/glossary/fontTable.xml><?xml version="1.0" encoding="utf-8"?>
-<w:fonts xmlns:mc="http://schemas.openxmlformats.org/markup-compatibility/2006" xmlns:r="http://schemas.openxmlformats.org/officeDocument/2006/relationships" xmlns:w="http://schemas.openxmlformats.org/wordprocessingml/2006/main" xmlns:w14="http://schemas.microsoft.com/office/word/2010/wordml" xmlns:w15="http://schemas.microsoft.com/office/word/2012/wordml" xmlns:w16se="http://schemas.microsoft.com/office/word/2015/wordml/symex" mc:Ignorable="w14 w15 w16se">
-  <w:font w:name="Calibri">
-    <w:panose1 w:val="020F0502020204030204"/>
-    <w:charset w:val="00"/>
-    <w:family w:val="swiss"/>
-    <w:pitch w:val="variable"/>
-    <w:sig w:usb0="E00002FF" w:usb1="4000ACFF" w:usb2="00000001" w:usb3="00000000" w:csb0="0000019F" w:csb1="00000000"/>
-  </w:font>
-  <w:font w:name="Times New Roman">
-    <w:panose1 w:val="02020603050405020304"/>
-    <w:charset w:val="00"/>
-    <w:family w:val="roman"/>
-    <w:pitch w:val="variable"/>
-    <w:sig w:usb0="E0002AFF" w:usb1="C0007841" w:usb2="00000009" w:usb3="00000000" w:csb0="000001FF" w:csb1="00000000"/>
-  </w:font>
-  <w:font w:name="Courier New">
-    <w:panose1 w:val="02070309020205020404"/>
-    <w:charset w:val="00"/>
-    <w:family w:val="modern"/>
-    <w:pitch w:val="fixed"/>
-    <w:sig w:usb0="E0002AFF" w:usb1="C0007843" w:usb2="00000009" w:usb3="00000000" w:csb0="000001FF" w:csb1="00000000"/>
-  </w:font>
-  <w:font w:name="Wingdings">
-    <w:panose1 w:val="05000000000000000000"/>
-    <w:charset w:val="02"/>
-    <w:family w:val="auto"/>
-    <w:pitch w:val="variable"/>
-    <w:sig w:usb0="00000000" w:usb1="10000000" w:usb2="00000000" w:usb3="00000000" w:csb0="80000000" w:csb1="00000000"/>
-  </w:font>
-  <w:font w:name="Symbol">
-    <w:panose1 w:val="05050102010706020507"/>
-    <w:charset w:val="02"/>
-    <w:family w:val="roman"/>
-    <w:pitch w:val="variable"/>
-    <w:sig w:usb0="00000000" w:usb1="10000000" w:usb2="00000000" w:usb3="00000000" w:csb0="80000000" w:csb1="00000000"/>
-  </w:font>
-  <w:font w:name="Calibri Light">
-    <w:panose1 w:val="020F0302020204030204"/>
-    <w:charset w:val="00"/>
-    <w:family w:val="swiss"/>
-    <w:pitch w:val="variable"/>
-    <w:sig w:usb0="A00002EF" w:usb1="4000207B" w:usb2="00000000" w:usb3="00000000" w:csb0="0000019F" w:csb1="00000000"/>
-  </w:font>
-  <w:font w:name="Segoe UI">
-    <w:panose1 w:val="020B0502040204020203"/>
-    <w:charset w:val="00"/>
-    <w:family w:val="swiss"/>
-    <w:pitch w:val="variable"/>
-    <w:sig w:usb0="E10022FF" w:usb1="C000E47F" w:usb2="00000029" w:usb3="00000000" w:csb0="000001DF" w:csb1="00000000"/>
-  </w:font>
-  <w:font w:name="SimSun">
-    <w:altName w:val="宋体"/>
-    <w:panose1 w:val="02010600030101010101"/>
-    <w:charset w:val="86"/>
-    <w:family w:val="auto"/>
-    <w:pitch w:val="variable"/>
-    <w:sig w:usb0="00000003" w:usb1="288F0000" w:usb2="00000016" w:usb3="00000000" w:csb0="00040001" w:csb1="00000000"/>
-  </w:font>
-  <w:font w:name="F">
-    <w:charset w:val="00"/>
-    <w:family w:val="auto"/>
-    <w:pitch w:val="variable"/>
-  </w:font>
-  <w:font w:name="Segoe UI Emoji">
-    <w:altName w:val="Segoe UI"/>
-    <w:charset w:val="00"/>
-    <w:family w:val="swiss"/>
-    <w:pitch w:val="variable"/>
-    <w:sig w:usb0="00000003" w:usb1="02000000" w:usb2="00000000" w:usb3="00000000" w:csb0="00000001" w:csb1="00000000"/>
-  </w:font>
-</w:fonts>
-</file>
-
-<file path=word/glossary/settings.xml><?xml version="1.0" encoding="utf-8"?>
-<w:settings xmlns:mc="http://schemas.openxmlformats.org/markup-compatibility/2006" xmlns:o="urn:schemas-microsoft-com:office:office" xmlns:r="http://schemas.openxmlformats.org/officeDocument/2006/relationships" xmlns:m="http://schemas.openxmlformats.org/officeDocument/2006/math" xmlns:v="urn:schemas-microsoft-com:vml" xmlns:w10="urn:schemas-microsoft-com:office:word" xmlns:w="http://schemas.openxmlformats.org/wordprocessingml/2006/main" xmlns:w14="http://schemas.microsoft.com/office/word/2010/wordml" xmlns:w15="http://schemas.microsoft.com/office/word/2012/wordml" xmlns:w16se="http://schemas.microsoft.com/office/word/2015/wordml/symex" xmlns:sl="http://schemas.openxmlformats.org/schemaLibrary/2006/main" mc:Ignorable="w14 w15 w16se">
-  <w:view w:val="normal"/>
-  <w:defaultTabStop w:val="708"/>
-  <w:hyphenationZone w:val="425"/>
-  <w:characterSpacingControl w:val="doNotCompress"/>
-  <w:compat>
-    <w:useFELayout/>
-    <w:compatSetting w:name="compatibilityMode" w:uri="http://schemas.microsoft.com/office/word" w:val="15"/>
-    <w:compatSetting w:name="overrideTableStyleFontSizeAndJustification" w:uri="http://schemas.microsoft.com/office/word" w:val="1"/>
-    <w:compatSetting w:name="enableOpenTypeFeatures" w:uri="http://schemas.microsoft.com/office/word" w:val="1"/>
-    <w:compatSetting w:name="doNotFlipMirrorIndents" w:uri="http://schemas.microsoft.com/office/word" w:val="1"/>
-    <w:compatSetting w:name="differentiateMultirowTableHeaders" w:uri="http://schemas.microsoft.com/office/word" w:val="1"/>
-  </w:compat>
-  <w:rsids>
-    <w:rsidRoot w:val="00736658"/>
-    <w:rsid w:val="00736658"/>
-  </w:rsids>
-  <m:mathPr>
-    <m:mathFont m:val="Cambria Math"/>
-    <m:brkBin m:val="before"/>
-    <m:brkBinSub m:val="--"/>
-    <m:smallFrac m:val="0"/>
-    <m:dispDef/>
-    <m:lMargin m:val="0"/>
-    <m:rMargin m:val="0"/>
-    <m:defJc m:val="centerGroup"/>
-    <m:wrapIndent m:val="1440"/>
-    <m:intLim m:val="subSup"/>
-    <m:naryLim m:val="undOvr"/>
-  </m:mathPr>
-  <w:themeFontLang w:val="fr-FR"/>
-  <w:clrSchemeMapping w:bg1="light1" w:t1="dark1" w:bg2="light2" w:t2="dark2" w:accent1="accent1" w:accent2="accent2" w:accent3="accent3" w:accent4="accent4" w:accent5="accent5" w:accent6="accent6" w:hyperlink="hyperlink" w:followedHyperlink="followedHyperlink"/>
-  <w:decimalSymbol w:val=","/>
-  <w:listSeparator w:val=";"/>
-  <w15:chartTrackingRefBased/>
-</w:settings>
-</file>
-
-<file path=word/glossary/styles.xml><?xml version="1.0" encoding="utf-8"?>
-<w:styles xmlns:mc="http://schemas.openxmlformats.org/markup-compatibility/2006" xmlns:r="http://schemas.openxmlformats.org/officeDocument/2006/relationships" xmlns:w="http://schemas.openxmlformats.org/wordprocessingml/2006/main" xmlns:w14="http://schemas.microsoft.com/office/word/2010/wordml" xmlns:w15="http://schemas.microsoft.com/office/word/2012/wordml" xmlns:w16se="http://schemas.microsoft.com/office/word/2015/wordml/symex" mc:Ignorable="w14 w15 w16se">
-  <w:docDefaults>
-    <w:rPrDefault>
-      <w:rPr>
-        <w:rFonts w:asciiTheme="minorHAnsi" w:eastAsiaTheme="minorEastAsia" w:hAnsiTheme="minorHAnsi" w:cstheme="minorBidi"/>
-        <w:sz w:val="22"/>
-        <w:szCs w:val="22"/>
-        <w:lang w:val="fr-FR" w:eastAsia="fr-FR" w:bidi="ar-SA"/>
-      </w:rPr>
-    </w:rPrDefault>
-    <w:pPrDefault>
-      <w:pPr>
-        <w:spacing w:after="160" w:line="259" w:lineRule="auto"/>
-      </w:pPr>
-    </w:pPrDefault>
-  </w:docDefaults>
-  <w:latentStyles w:defLockedState="0" w:defUIPriority="99" w:defSemiHidden="0" w:defUnhideWhenUsed="0" w:defQFormat="0" w:count="375">
-    <w:lsdException w:name="Normal" w:uiPriority="0" w:qFormat="1"/>
-    <w:lsdException w:name="heading 1" w:uiPriority="9" w:qFormat="1"/>
-    <w:lsdException w:name="heading 2" w:semiHidden="1" w:uiPriority="9" w:unhideWhenUsed="1" w:qFormat="1"/>
-    <w:lsdException w:name="heading 3" w:semiHidden="1" w:uiPriority="9" w:unhideWhenUsed="1" w:qFormat="1"/>
-    <w:lsdException w:name="heading 4" w:semiHidden="1" w:uiPriority="9" w:unhideWhenUsed="1" w:qFormat="1"/>
-    <w:lsdException w:name="heading 5" w:semiHidden="1" w:uiPriority="9" w:unhideWhenUsed="1" w:qFormat="1"/>
-    <w:lsdException w:name="heading 6" w:semiHidden="1" w:uiPriority="9" w:unhideWhenUsed="1" w:qFormat="1"/>
-    <w:lsdException w:name="heading 7" w:semiHidden="1" w:uiPriority="9" w:unhideWhenUsed="1" w:qFormat="1"/>
-    <w:lsdException w:name="heading 8" w:semiHidden="1" w:uiPriority="9" w:unhideWhenUsed="1" w:qFormat="1"/>
-    <w:lsdException w:name="heading 9" w:semiHidden="1" w:uiPriority="9" w:unhideWhenUsed="1" w:qFormat="1"/>
-    <w:lsdException w:name="index 1" w:semiHidden="1" w:unhideWhenUsed="1"/>
-    <w:lsdException w:name="index 2" w:semiHidden="1" w:unhideWhenUsed="1"/>
-    <w:lsdException w:name="index 3" w:semiHidden="1" w:unhideWhenUsed="1"/>
-    <w:lsdException w:name="index 4" w:semiHidden="1" w:unhideWhenUsed="1"/>
-    <w:lsdException w:name="index 5" w:semiHidden="1" w:unhideWhenUsed="1"/>
-    <w:lsdException w:name="index 6" w:semiHidden="1" w:unhideWhenUsed="1"/>
-    <w:lsdException w:name="index 7" w:semiHidden="1" w:unhideWhenUsed="1"/>
-    <w:lsdException w:name="index 8" w:semiHidden="1" w:unhideWhenUsed="1"/>
-    <w:lsdException w:name="index 9" w:semiHidden="1" w:unhideWhenUsed="1"/>
-    <w:lsdException w:name="toc 1" w:semiHidden="1" w:uiPriority="39" w:unhideWhenUsed="1"/>
-    <w:lsdException w:name="toc 2" w:semiHidden="1" w:uiPriority="39" w:unhideWhenUsed="1"/>
-    <w:lsdException w:name="toc 3" w:semiHidden="1" w:uiPriority="39" w:unhideWhenUsed="1"/>
-    <w:lsdException w:name="toc 4" w:semiHidden="1" w:uiPriority="39" w:unhideWhenUsed="1"/>
-    <w:lsdException w:name="toc 5" w:semiHidden="1" w:uiPriority="39" w:unhideWhenUsed="1"/>
-    <w:lsdException w:name="toc 6" w:semiHidden="1" w:uiPriority="39" w:unhideWhenUsed="1"/>
-    <w:lsdException w:name="toc 7" w:semiHidden="1" w:uiPriority="39" w:unhideWhenUsed="1"/>
-    <w:lsdException w:name="toc 8" w:semiHidden="1" w:uiPriority="39" w:unhideWhenUsed="1"/>
-    <w:lsdException w:name="toc 9" w:semiHidden="1" w:uiPriority="39" w:unhideWhenUsed="1"/>
-    <w:lsdException w:name="Normal Indent" w:semiHidden="1" w:unhideWhenUsed="1"/>
-    <w:lsdException w:name="footnote text" w:semiHidden="1" w:unhideWhenUsed="1"/>
-    <w:lsdException w:name="annotation text" w:semiHidden="1" w:unhideWhenUsed="1"/>
-    <w:lsdException w:name="header" w:semiHidden="1" w:unhideWhenUsed="1"/>
-    <w:lsdException w:name="footer" w:semiHidden="1" w:unhideWhenUsed="1"/>
-    <w:lsdException w:name="index heading" w:semiHidden="1" w:unhideWhenUsed="1"/>
-    <w:lsdException w:name="caption" w:semiHidden="1" w:uiPriority="35" w:unhideWhenUsed="1" w:qFormat="1"/>
-    <w:lsdException w:name="table of figures" w:semiHidden="1" w:unhideWhenUsed="1"/>
-    <w:lsdException w:name="envelope address" w:semiHidden="1" w:unhideWhenUsed="1"/>
-    <w:lsdException w:name="envelope return" w:semiHidden="1" w:unhideWhenUsed="1"/>
-    <w:lsdException w:name="footnote reference" w:semiHidden="1" w:unhideWhenUsed="1"/>
-    <w:lsdException w:name="annotation reference" w:semiHidden="1" w:unhideWhenUsed="1"/>
-    <w:lsdException w:name="line number" w:semiHidden="1" w:unhideWhenUsed="1"/>
-    <w:lsdException w:name="page number" w:semiHidden="1" w:unhideWhenUsed="1"/>
-    <w:lsdException w:name="endnote reference" w:semiHidden="1" w:unhideWhenUsed="1"/>
-    <w:lsdException w:name="endnote text" w:semiHidden="1" w:unhideWhenUsed="1"/>
-    <w:lsdException w:name="table of authorities" w:semiHidden="1" w:unhideWhenUsed="1"/>
-    <w:lsdException w:name="macro" w:semiHidden="1" w:unhideWhenUsed="1"/>
-    <w:lsdException w:name="toa heading" w:semiHidden="1" w:unhideWhenUsed="1"/>
-    <w:lsdException w:name="List" w:semiHidden="1" w:unhideWhenUsed="1"/>
-    <w:lsdException w:name="List Bullet" w:semiHidden="1" w:unhideWhenUsed="1"/>
-    <w:lsdException w:name="List Number" w:semiHidden="1" w:unhideWhenUsed="1"/>
-    <w:lsdException w:name="List 2" w:semiHidden="1" w:unhideWhenUsed="1"/>
-    <w:lsdException w:name="List 3" w:semiHidden="1" w:unhideWhenUsed="1"/>
-    <w:lsdException w:name="List 4" w:semiHidden="1" w:unhideWhenUsed="1"/>
-    <w:lsdException w:name="List 5" w:semiHidden="1" w:unhideWhenUsed="1"/>
-    <w:lsdException w:name="List Bullet 2" w:semiHidden="1" w:unhideWhenUsed="1"/>
-    <w:lsdException w:name="List Bullet 3" w:semiHidden="1" w:unhideWhenUsed="1"/>
-    <w:lsdException w:name="List Bullet 4" w:semiHidden="1" w:unhideWhenUsed="1"/>
-    <w:lsdException w:name="List Bullet 5" w:semiHidden="1" w:unhideWhenUsed="1"/>
-    <w:lsdException w:name="List Number 2" w:semiHidden="1" w:unhideWhenUsed="1"/>
-    <w:lsdException w:name="List Number 3" w:semiHidden="1" w:unhideWhenUsed="1"/>
-    <w:lsdException w:name="List Number 4" w:semiHidden="1" w:unhideWhenUsed="1"/>
-    <w:lsdException w:name="List Number 5" w:semiHidden="1" w:unhideWhenUsed="1"/>
-    <w:lsdException w:name="Title" w:uiPriority="10" w:qFormat="1"/>
-    <w:lsdException w:name="Closing" w:semiHidden="1" w:unhideWhenUsed="1"/>
-    <w:lsdException w:name="Signature" w:semiHidden="1" w:unhideWhenUsed="1"/>
-    <w:lsdException w:name="Default Paragraph Font" w:semiHidden="1" w:uiPriority="1" w:unhideWhenUsed="1"/>
-    <w:lsdException w:name="Body Text" w:semiHidden="1" w:unhideWhenUsed="1"/>
-    <w:lsdException w:name="Body Text Indent" w:semiHidden="1" w:unhideWhenUsed="1"/>
-    <w:lsdException w:name="List Continue" w:semiHidden="1" w:unhideWhenUsed="1"/>
-    <w:lsdException w:name="List Continue 2" w:semiHidden="1" w:unhideWhenUsed="1"/>
-    <w:lsdException w:name="List Continue 3" w:semiHidden="1" w:unhideWhenUsed="1"/>
-    <w:lsdException w:name="List Continue 4" w:semiHidden="1" w:unhideWhenUsed="1"/>
-    <w:lsdException w:name="List Continue 5" w:semiHidden="1" w:unhideWhenUsed="1"/>
-    <w:lsdException w:name="Message Header" w:semiHidden="1" w:unhideWhenUsed="1"/>
-    <w:lsdException w:name="Subtitle" w:uiPriority="11" w:qFormat="1"/>
-    <w:lsdException w:name="Salutation" w:semiHidden="1" w:unhideWhenUsed="1"/>
-    <w:lsdException w:name="Date" w:semiHidden="1" w:unhideWhenUsed="1"/>
-    <w:lsdException w:name="Body Text First Indent" w:semiHidden="1" w:unhideWhenUsed="1"/>
-    <w:lsdException w:name="Body Text First Indent 2" w:semiHidden="1" w:unhideWhenUsed="1"/>
-    <w:lsdException w:name="Note Heading" w:semiHidden="1" w:unhideWhenUsed="1"/>
-    <w:lsdException w:name="Body Text 2" w:semiHidden="1" w:unhideWhenUsed="1"/>
-    <w:lsdException w:name="Body Text 3" w:semiHidden="1" w:unhideWhenUsed="1"/>
-    <w:lsdException w:name="Body Text Indent 2" w:semiHidden="1" w:unhideWhenUsed="1"/>
-    <w:lsdException w:name="Body Text Indent 3" w:semiHidden="1" w:unhideWhenUsed="1"/>
-    <w:lsdException w:name="Block Text" w:semiHidden="1" w:unhideWhenUsed="1"/>
-    <w:lsdException w:name="Hyperlink" w:semiHidden="1" w:unhideWhenUsed="1"/>
-    <w:lsdException w:name="FollowedHyperlink" w:semiHidden="1" w:unhideWhenUsed="1"/>
-    <w:lsdException w:name="Strong" w:uiPriority="22" w:qFormat="1"/>
-    <w:lsdException w:name="Emphasis" w:uiPriority="20" w:qFormat="1"/>
-    <w:lsdException w:name="Document Map" w:semiHidden="1" w:unhideWhenUsed="1"/>
-    <w:lsdException w:name="Plain Text" w:semiHidden="1" w:unhideWhenUsed="1"/>
-    <w:lsdException w:name="E-mail Signature" w:semiHidden="1" w:unhideWhenUsed="1"/>
-    <w:lsdException w:name="HTML Top of Form" w:semiHidden="1" w:unhideWhenUsed="1"/>
-    <w:lsdException w:name="HTML Bottom of Form" w:semiHidden="1" w:unhideWhenUsed="1"/>
-    <w:lsdException w:name="Normal (Web)" w:semiHidden="1" w:unhideWhenUsed="1"/>
-    <w:lsdException w:name="HTML Acronym" w:semiHidden="1" w:unhideWhenUsed="1"/>
-    <w:lsdException w:name="HTML Address" w:semiHidden="1" w:unhideWhenUsed="1"/>
-    <w:lsdException w:name="HTML Cite" w:semiHidden="1" w:unhideWhenUsed="1"/>
-    <w:lsdException w:name="HTML Code" w:semiHidden="1" w:unhideWhenUsed="1"/>
-    <w:lsdException w:name="HTML Definition" w:semiHidden="1" w:unhideWhenUsed="1"/>
-    <w:lsdException w:name="HTML Keyboard" w:semiHidden="1" w:unhideWhenUsed="1"/>
-    <w:lsdException w:name="HTML Preformatted" w:semiHidden="1" w:unhideWhenUsed="1"/>
-    <w:lsdException w:name="HTML Sample" w:semiHidden="1" w:unhideWhenUsed="1"/>
-    <w:lsdException w:name="HTML Typewriter" w:semiHidden="1" w:unhideWhenUsed="1"/>
-    <w:lsdException w:name="HTML Variable" w:semiHidden="1" w:unhideWhenUsed="1"/>
-    <w:lsdException w:name="Normal Table" w:semiHidden="1" w:unhideWhenUsed="1"/>
-    <w:lsdException w:name="annotation subject" w:semiHidden="1" w:unhideWhenUsed="1"/>
-    <w:lsdException w:name="No List" w:semiHidden="1" w:unhideWhenUsed="1"/>
-    <w:lsdException w:name="Outline List 1" w:semiHidden="1" w:unhideWhenUsed="1"/>
-    <w:lsdException w:name="Outline List 2" w:semiHidden="1" w:unhideWhenUsed="1"/>
-    <w:lsdException w:name="Outline List 3" w:semiHidden="1" w:unhideWhenUsed="1"/>
-    <w:lsdException w:name="Table Simple 1" w:semiHidden="1" w:unhideWhenUsed="1"/>
-    <w:lsdException w:name="Table Simple 2" w:semiHidden="1" w:unhideWhenUsed="1"/>
-    <w:lsdException w:name="Table Simple 3" w:semiHidden="1" w:unhideWhenUsed="1"/>
-    <w:lsdException w:name="Table Classic 1" w:semiHidden="1" w:unhideWhenUsed="1"/>
-    <w:lsdException w:name="Table Classic 2" w:semiHidden="1" w:unhideWhenUsed="1"/>
-    <w:lsdException w:name="Table Classic 3" w:semiHidden="1" w:unhideWhenUsed="1"/>
-    <w:lsdException w:name="Table Classic 4" w:semiHidden="1" w:unhideWhenUsed="1"/>
-    <w:lsdException w:name="Table Colorful 1" w:semiHidden="1" w:unhideWhenUsed="1"/>
-    <w:lsdException w:name="Table Colorful 2" w:semiHidden="1" w:unhideWhenUsed="1"/>
-    <w:lsdException w:name="Table Colorful 3" w:semiHidden="1" w:unhideWhenUsed="1"/>
-    <w:lsdException w:name="Table Columns 1" w:semiHidden="1" w:unhideWhenUsed="1"/>
-    <w:lsdException w:name="Table Columns 2" w:semiHidden="1" w:unhideWhenUsed="1"/>
-    <w:lsdException w:name="Table Columns 3" w:semiHidden="1" w:unhideWhenUsed="1"/>
-    <w:lsdException w:name="Table Columns 4" w:semiHidden="1" w:unhideWhenUsed="1"/>
-    <w:lsdException w:name="Table Columns 5" w:semiHidden="1" w:unhideWhenUsed="1"/>
-    <w:lsdException w:name="Table Grid 1" w:semiHidden="1" w:unhideWhenUsed="1"/>
-    <w:lsdException w:name="Table Grid 2" w:semiHidden="1" w:unhideWhenUsed="1"/>
-    <w:lsdException w:name="Table Grid 3" w:semiHidden="1" w:unhideWhenUsed="1"/>
-    <w:lsdException w:name="Table Grid 4" w:semiHidden="1" w:unhideWhenUsed="1"/>
-    <w:lsdException w:name="Table Grid 5" w:semiHidden="1" w:unhideWhenUsed="1"/>
-    <w:lsdException w:name="Table Grid 6" w:semiHidden="1" w:unhideWhenUsed="1"/>
-    <w:lsdException w:name="Table Grid 7" w:semiHidden="1" w:unhideWhenUsed="1"/>
-    <w:lsdException w:name="Table Grid 8" w:semiHidden="1" w:unhideWhenUsed="1"/>
-    <w:lsdException w:name="Table List 1" w:semiHidden="1" w:unhideWhenUsed="1"/>
-    <w:lsdException w:name="Table List 2" w:semiHidden="1" w:unhideWhenUsed="1"/>
-    <w:lsdException w:name="Table List 3" w:semiHidden="1" w:unhideWhenUsed="1"/>
-    <w:lsdException w:name="Table List 4" w:semiHidden="1" w:unhideWhenUsed="1"/>
-    <w:lsdException w:name="Table List 5" w:semiHidden="1" w:unhideWhenUsed="1"/>
-    <w:lsdException w:name="Table List 6" w:semiHidden="1" w:unhideWhenUsed="1"/>
-    <w:lsdException w:name="Table List 7" w:semiHidden="1" w:unhideWhenUsed="1"/>
-    <w:lsdException w:name="Table List 8" w:semiHidden="1" w:unhideWhenUsed="1"/>
-    <w:lsdException w:name="Table 3D effects 1" w:semiHidden="1" w:unhideWhenUsed="1"/>
-    <w:lsdException w:name="Table 3D effects 2" w:semiHidden="1" w:unhideWhenUsed="1"/>
-    <w:lsdException w:name="Table 3D effects 3" w:semiHidden="1" w:unhideWhenUsed="1"/>
-    <w:lsdException w:name="Table Contemporary" w:semiHidden="1" w:unhideWhenUsed="1"/>
-    <w:lsdException w:name="Table Elegant" w:semiHidden="1" w:unhideWhenUsed="1"/>
-    <w:lsdException w:name="Table Professional" w:semiHidden="1" w:unhideWhenUsed="1"/>
-    <w:lsdException w:name="Table Subtle 1" w:semiHidden="1" w:unhideWhenUsed="1"/>
-    <w:lsdException w:name="Table Subtle 2" w:semiHidden="1" w:unhideWhenUsed="1"/>
-    <w:lsdException w:name="Table Web 1" w:semiHidden="1" w:unhideWhenUsed="1"/>
-    <w:lsdException w:name="Table Web 2" w:semiHidden="1" w:unhideWhenUsed="1"/>
-    <w:lsdException w:name="Table Web 3" w:semiHidden="1" w:unhideWhenUsed="1"/>
-    <w:lsdException w:name="Balloon Text" w:semiHidden="1" w:unhideWhenUsed="1"/>
-    <w:lsdException w:name="Table Grid" w:uiPriority="39"/>
-    <w:lsdException w:name="Table Theme" w:semiHidden="1" w:unhideWhenUsed="1"/>
-    <w:lsdException w:name="Placeholder Text" w:semiHidden="1"/>
-    <w:lsdException w:name="No Spacing" w:uiPriority="1" w:qFormat="1"/>
-    <w:lsdException w:name="Light Shading" w:uiPriority="60"/>
-    <w:lsdException w:name="Light List" w:uiPriority="61"/>
-    <w:lsdException w:name="Light Grid" w:uiPriority="62"/>
-    <w:lsdException w:name="Medium Shading 1" w:uiPriority="63"/>
-    <w:lsdException w:name="Medium Shading 2" w:uiPriority="64"/>
-    <w:lsdException w:name="Medium List 1" w:uiPriority="65"/>
-    <w:lsdException w:name="Medium List 2" w:uiPriority="66"/>
-    <w:lsdException w:name="Medium Grid 1" w:uiPriority="67"/>
-    <w:lsdException w:name="Medium Grid 2" w:uiPriority="68"/>
-    <w:lsdException w:name="Medium Grid 3" w:uiPriority="69"/>
-    <w:lsdException w:name="Dark List" w:uiPriority="70"/>
-    <w:lsdException w:name="Colorful Shading" w:uiPriority="71"/>
-    <w:lsdException w:name="Colorful List" w:uiPriority="72"/>
-    <w:lsdException w:name="Colorful Grid" w:uiPriority="73"/>
-    <w:lsdException w:name="Light Shading Accent 1" w:uiPriority="60"/>
-    <w:lsdException w:name="Light List Accent 1" w:uiPriority="61"/>
-    <w:lsdException w:name="Light Grid Accent 1" w:uiPriority="62"/>
-    <w:lsdException w:name="Medium Shading 1 Accent 1" w:uiPriority="63"/>
-    <w:lsdException w:name="Medium Shading 2 Accent 1" w:uiPriority="64"/>
-    <w:lsdException w:name="Medium List 1 Accent 1" w:uiPriority="65"/>
-    <w:lsdException w:name="Revision" w:semiHidden="1"/>
-    <w:lsdException w:name="List Paragraph" w:uiPriority="34" w:qFormat="1"/>
-    <w:lsdException w:name="Quote" w:uiPriority="29" w:qFormat="1"/>
-    <w:lsdException w:name="Intense Quote" w:uiPriority="30" w:qFormat="1"/>
-    <w:lsdException w:name="Medium List 2 Accent 1" w:uiPriority="66"/>
-    <w:lsdException w:name="Medium Grid 1 Accent 1" w:uiPriority="67"/>
-    <w:lsdException w:name="Medium Grid 2 Accent 1" w:uiPriority="68"/>
-    <w:lsdException w:name="Medium Grid 3 Accent 1" w:uiPriority="69"/>
-    <w:lsdException w:name="Dark List Accent 1" w:uiPriority="70"/>
-    <w:lsdException w:name="Colorful Shading Accent 1" w:uiPriority="71"/>
-    <w:lsdException w:name="Colorful List Accent 1" w:uiPriority="72"/>
-    <w:lsdException w:name="Colorful Grid Accent 1" w:uiPriority="73"/>
-    <w:lsdException w:name="Light Shading Accent 2" w:uiPriority="60"/>
-    <w:lsdException w:name="Light List Accent 2" w:uiPriority="61"/>
-    <w:lsdException w:name="Light Grid Accent 2" w:uiPriority="62"/>
-    <w:lsdException w:name="Medium Shading 1 Accent 2" w:uiPriority="63"/>
-    <w:lsdException w:name="Medium Shading 2 Accent 2" w:uiPriority="64"/>
-    <w:lsdException w:name="Medium List 1 Accent 2" w:uiPriority="65"/>
-    <w:lsdException w:name="Medium List 2 Accent 2" w:uiPriority="66"/>
-    <w:lsdException w:name="Medium Grid 1 Accent 2" w:uiPriority="67"/>
-    <w:lsdException w:name="Medium Grid 2 Accent 2" w:uiPriority="68"/>
-    <w:lsdException w:name="Medium Grid 3 Accent 2" w:uiPriority="69"/>
-    <w:lsdException w:name="Dark List Accent 2" w:uiPriority="70"/>
-    <w:lsdException w:name="Colorful Shading Accent 2" w:uiPriority="71"/>
-    <w:lsdException w:name="Colorful List Accent 2" w:uiPriority="72"/>
-    <w:lsdException w:name="Colorful Grid Accent 2" w:uiPriority="73"/>
-    <w:lsdException w:name="Light Shading Accent 3" w:uiPriority="60"/>
-    <w:lsdException w:name="Light List Accent 3" w:uiPriority="61"/>
-    <w:lsdException w:name="Light Grid Accent 3" w:uiPriority="62"/>
-    <w:lsdException w:name="Medium Shading 1 Accent 3" w:uiPriority="63"/>
-    <w:lsdException w:name="Medium Shading 2 Accent 3" w:uiPriority="64"/>
-    <w:lsdException w:name="Medium List 1 Accent 3" w:uiPriority="65"/>
-    <w:lsdException w:name="Medium List 2 Accent 3" w:uiPriority="66"/>
-    <w:lsdException w:name="Medium Grid 1 Accent 3" w:uiPriority="67"/>
-    <w:lsdException w:name="Medium Grid 2 Accent 3" w:uiPriority="68"/>
-    <w:lsdException w:name="Medium Grid 3 Accent 3" w:uiPriority="69"/>
-    <w:lsdException w:name="Dark List Accent 3" w:uiPriority="70"/>
-    <w:lsdException w:name="Colorful Shading Accent 3" w:uiPriority="71"/>
-    <w:lsdException w:name="Colorful List Accent 3" w:uiPriority="72"/>
-    <w:lsdException w:name="Colorful Grid Accent 3" w:uiPriority="73"/>
-    <w:lsdException w:name="Light Shading Accent 4" w:uiPriority="60"/>
-    <w:lsdException w:name="Light List Accent 4" w:uiPriority="61"/>
-    <w:lsdException w:name="Light Grid Accent 4" w:uiPriority="62"/>
-    <w:lsdException w:name="Medium Shading 1 Accent 4" w:uiPriority="63"/>
-    <w:lsdException w:name="Medium Shading 2 Accent 4" w:uiPriority="64"/>
-    <w:lsdException w:name="Medium List 1 Accent 4" w:uiPriority="65"/>
-    <w:lsdException w:name="Medium List 2 Accent 4" w:uiPriority="66"/>
-    <w:lsdException w:name="Medium Grid 1 Accent 4" w:uiPriority="67"/>
-    <w:lsdException w:name="Medium Grid 2 Accent 4" w:uiPriority="68"/>
-    <w:lsdException w:name="Medium Grid 3 Accent 4" w:uiPriority="69"/>
-    <w:lsdException w:name="Dark List Accent 4" w:uiPriority="70"/>
-    <w:lsdException w:name="Colorful Shading Accent 4" w:uiPriority="71"/>
-    <w:lsdException w:name="Colorful List Accent 4" w:uiPriority="72"/>
-    <w:lsdException w:name="Colorful Grid Accent 4" w:uiPriority="73"/>
-    <w:lsdException w:name="Light Shading Accent 5" w:uiPriority="60"/>
-    <w:lsdException w:name="Light List Accent 5" w:uiPriority="61"/>
-    <w:lsdException w:name="Light Grid Accent 5" w:uiPriority="62"/>
-    <w:lsdException w:name="Medium Shading 1 Accent 5" w:uiPriority="63"/>
-    <w:lsdException w:name="Medium Shading 2 Accent 5" w:uiPriority="64"/>
-    <w:lsdException w:name="Medium List 1 Accent 5" w:uiPriority="65"/>
-    <w:lsdException w:name="Medium List 2 Accent 5" w:uiPriority="66"/>
-    <w:lsdException w:name="Medium Grid 1 Accent 5" w:uiPriority="67"/>
-    <w:lsdException w:name="Medium Grid 2 Accent 5" w:uiPriority="68"/>
-    <w:lsdException w:name="Medium Grid 3 Accent 5" w:uiPriority="69"/>
-    <w:lsdException w:name="Dark List Accent 5" w:uiPriority="70"/>
-    <w:lsdException w:name="Colorful Shading Accent 5" w:uiPriority="71"/>
-    <w:lsdException w:name="Colorful List Accent 5" w:uiPriority="72"/>
-    <w:lsdException w:name="Colorful Grid Accent 5" w:uiPriority="73"/>
-    <w:lsdException w:name="Light Shading Accent 6" w:uiPriority="60"/>
-    <w:lsdException w:name="Light List Accent 6" w:uiPriority="61"/>
-    <w:lsdException w:name="Light Grid Accent 6" w:uiPriority="62"/>
-    <w:lsdException w:name="Medium Shading 1 Accent 6" w:uiPriority="63"/>
-    <w:lsdException w:name="Medium Shading 2 Accent 6" w:uiPriority="64"/>
-    <w:lsdException w:name="Medium List 1 Accent 6" w:uiPriority="65"/>
-    <w:lsdException w:name="Medium List 2 Accent 6" w:uiPriority="66"/>
-    <w:lsdException w:name="Medium Grid 1 Accent 6" w:uiPriority="67"/>
-    <w:lsdException w:name="Medium Grid 2 Accent 6" w:uiPriority="68"/>
-    <w:lsdException w:name="Medium Grid 3 Accent 6" w:uiPriority="69"/>
-    <w:lsdException w:name="Dark List Accent 6" w:uiPriority="70"/>
-    <w:lsdException w:name="Colorful Shading Accent 6" w:uiPriority="71"/>
-    <w:lsdException w:name="Colorful List Accent 6" w:uiPriority="72"/>
-    <w:lsdException w:name="Colorful Grid Accent 6" w:uiPriority="73"/>
-    <w:lsdException w:name="Subtle Emphasis" w:uiPriority="19" w:qFormat="1"/>
-    <w:lsdException w:name="Intense Emphasis" w:uiPriority="21" w:qFormat="1"/>
-    <w:lsdException w:name="Subtle Reference" w:uiPriority="31" w:qFormat="1"/>
-    <w:lsdException w:name="Intense Reference" w:uiPriority="32" w:qFormat="1"/>
-    <w:lsdException w:name="Book Title" w:uiPriority="33" w:qFormat="1"/>
-    <w:lsdException w:name="Bibliography" w:semiHidden="1" w:uiPriority="37" w:unhideWhenUsed="1"/>
-    <w:lsdException w:name="TOC Heading" w:semiHidden="1" w:uiPriority="39" w:unhideWhenUsed="1" w:qFormat="1"/>
-    <w:lsdException w:name="Plain Table 1" w:uiPriority="41"/>
-    <w:lsdException w:name="Plain Table 2" w:uiPriority="42"/>
-    <w:lsdException w:name="Plain Table 3" w:uiPriority="43"/>
-    <w:lsdException w:name="Plain Table 4" w:uiPriority="44"/>
-    <w:lsdException w:name="Plain Table 5" w:uiPriority="45"/>
-    <w:lsdException w:name="Grid Table Light" w:uiPriority="40"/>
-    <w:lsdException w:name="Grid Table 1 Light" w:uiPriority="46"/>
-    <w:lsdException w:name="Grid Table 2" w:uiPriority="47"/>
-    <w:lsdException w:name="Grid Table 3" w:uiPriority="48"/>
-    <w:lsdException w:name="Grid Table 4" w:uiPriority="49"/>
-    <w:lsdException w:name="Grid Table 5 Dark" w:uiPriority="50"/>
-    <w:lsdException w:name="Grid Table 6 Colorful" w:uiPriority="51"/>
-    <w:lsdException w:name="Grid Table 7 Colorful" w:uiPriority="52"/>
-    <w:lsdException w:name="Grid Table 1 Light Accent 1" w:uiPriority="46"/>
-    <w:lsdException w:name="Grid Table 2 Accent 1" w:uiPriority="47"/>
-    <w:lsdException w:name="Grid Table 3 Accent 1" w:uiPriority="48"/>
-    <w:lsdException w:name="Grid Table 4 Accent 1" w:uiPriority="49"/>
-    <w:lsdException w:name="Grid Table 5 Dark Accent 1" w:uiPriority="50"/>
-    <w:lsdException w:name="Grid Table 6 Colorful Accent 1" w:uiPriority="51"/>
-    <w:lsdException w:name="Grid Table 7 Colorful Accent 1" w:uiPriority="52"/>
-    <w:lsdException w:name="Grid Table 1 Light Accent 2" w:uiPriority="46"/>
-    <w:lsdException w:name="Grid Table 2 Accent 2" w:uiPriority="47"/>
-    <w:lsdException w:name="Grid Table 3 Accent 2" w:uiPriority="48"/>
-    <w:lsdException w:name="Grid Table 4 Accent 2" w:uiPriority="49"/>
-    <w:lsdException w:name="Grid Table 5 Dark Accent 2" w:uiPriority="50"/>
-    <w:lsdException w:name="Grid Table 6 Colorful Accent 2" w:uiPriority="51"/>
-    <w:lsdException w:name="Grid Table 7 Colorful Accent 2" w:uiPriority="52"/>
-    <w:lsdException w:name="Grid Table 1 Light Accent 3" w:uiPriority="46"/>
-    <w:lsdException w:name="Grid Table 2 Accent 3" w:uiPriority="47"/>
-    <w:lsdException w:name="Grid Table 3 Accent 3" w:uiPriority="48"/>
-    <w:lsdException w:name="Grid Table 4 Accent 3" w:uiPriority="49"/>
-    <w:lsdException w:name="Grid Table 5 Dark Accent 3" w:uiPriority="50"/>
-    <w:lsdException w:name="Grid Table 6 Colorful Accent 3" w:uiPriority="51"/>
-    <w:lsdException w:name="Grid Table 7 Colorful Accent 3" w:uiPriority="52"/>
-    <w:lsdException w:name="Grid Table 1 Light Accent 4" w:uiPriority="46"/>
-    <w:lsdException w:name="Grid Table 2 Accent 4" w:uiPriority="47"/>
-    <w:lsdException w:name="Grid Table 3 Accent 4" w:uiPriority="48"/>
-    <w:lsdException w:name="Grid Table 4 Accent 4" w:uiPriority="49"/>
-    <w:lsdException w:name="Grid Table 5 Dark Accent 4" w:uiPriority="50"/>
-    <w:lsdException w:name="Grid Table 6 Colorful Accent 4" w:uiPriority="51"/>
-    <w:lsdException w:name="Grid Table 7 Colorful Accent 4" w:uiPriority="52"/>
-    <w:lsdException w:name="Grid Table 1 Light Accent 5" w:uiPriority="46"/>
-    <w:lsdException w:name="Grid Table 2 Accent 5" w:uiPriority="47"/>
-    <w:lsdException w:name="Grid Table 3 Accent 5" w:uiPriority="48"/>
-    <w:lsdException w:name="Grid Table 4 Accent 5" w:uiPriority="49"/>
-    <w:lsdException w:name="Grid Table 5 Dark Accent 5" w:uiPriority="50"/>
-    <w:lsdException w:name="Grid Table 6 Colorful Accent 5" w:uiPriority="51"/>
-    <w:lsdException w:name="Grid Table 7 Colorful Accent 5" w:uiPriority="52"/>
-    <w:lsdException w:name="Grid Table 1 Light Accent 6" w:uiPriority="46"/>
-    <w:lsdException w:name="Grid Table 2 Accent 6" w:uiPriority="47"/>
-    <w:lsdException w:name="Grid Table 3 Accent 6" w:uiPriority="48"/>
-    <w:lsdException w:name="Grid Table 4 Accent 6" w:uiPriority="49"/>
-    <w:lsdException w:name="Grid Table 5 Dark Accent 6" w:uiPriority="50"/>
-    <w:lsdException w:name="Grid Table 6 Colorful Accent 6" w:uiPriority="51"/>
-    <w:lsdException w:name="Grid Table 7 Colorful Accent 6" w:uiPriority="52"/>
-    <w:lsdException w:name="List Table 1 Light" w:uiPriority="46"/>
-    <w:lsdException w:name="List Table 2" w:uiPriority="47"/>
-    <w:lsdException w:name="List Table 3" w:uiPriority="48"/>
-    <w:lsdException w:name="List Table 4" w:uiPriority="49"/>
-    <w:lsdException w:name="List Table 5 Dark" w:uiPriority="50"/>
-    <w:lsdException w:name="List Table 6 Colorful" w:uiPriority="51"/>
-    <w:lsdException w:name="List Table 7 Colorful" w:uiPriority="52"/>
-    <w:lsdException w:name="List Table 1 Light Accent 1" w:uiPriority="46"/>
-    <w:lsdException w:name="List Table 2 Accent 1" w:uiPriority="47"/>
-    <w:lsdException w:name="List Table 3 Accent 1" w:uiPriority="48"/>
-    <w:lsdException w:name="List Table 4 Accent 1" w:uiPriority="49"/>
-    <w:lsdException w:name="List Table 5 Dark Accent 1" w:uiPriority="50"/>
-    <w:lsdException w:name="List Table 6 Colorful Accent 1" w:uiPriority="51"/>
-    <w:lsdException w:name="List Table 7 Colorful Accent 1" w:uiPriority="52"/>
-    <w:lsdException w:name="List Table 1 Light Accent 2" w:uiPriority="46"/>
-    <w:lsdException w:name="List Table 2 Accent 2" w:uiPriority="47"/>
-    <w:lsdException w:name="List Table 3 Accent 2" w:uiPriority="48"/>
-    <w:lsdException w:name="List Table 4 Accent 2" w:uiPriority="49"/>
-    <w:lsdException w:name="List Table 5 Dark Accent 2" w:uiPriority="50"/>
-    <w:lsdException w:name="List Table 6 Colorful Accent 2" w:uiPriority="51"/>
-    <w:lsdException w:name="List Table 7 Colorful Accent 2" w:uiPriority="52"/>
-    <w:lsdException w:name="List Table 1 Light Accent 3" w:uiPriority="46"/>
-    <w:lsdException w:name="List Table 2 Accent 3" w:uiPriority="47"/>
-    <w:lsdException w:name="List Table 3 Accent 3" w:uiPriority="48"/>
-    <w:lsdException w:name="List Table 4 Accent 3" w:uiPriority="49"/>
-    <w:lsdException w:name="List Table 5 Dark Accent 3" w:uiPriority="50"/>
-    <w:lsdException w:name="List Table 6 Colorful Accent 3" w:uiPriority="51"/>
-    <w:lsdException w:name="List Table 7 Colorful Accent 3" w:uiPriority="52"/>
-    <w:lsdException w:name="List Table 1 Light Accent 4" w:uiPriority="46"/>
-    <w:lsdException w:name="List Table 2 Accent 4" w:uiPriority="47"/>
-    <w:lsdException w:name="List Table 3 Accent 4" w:uiPriority="48"/>
-    <w:lsdException w:name="List Table 4 Accent 4" w:uiPriority="49"/>
-    <w:lsdException w:name="List Table 5 Dark Accent 4" w:uiPriority="50"/>
-    <w:lsdException w:name="List Table 6 Colorful Accent 4" w:uiPriority="51"/>
-    <w:lsdException w:name="List Table 7 Colorful Accent 4" w:uiPriority="52"/>
-    <w:lsdException w:name="List Table 1 Light Accent 5" w:uiPriority="46"/>
-    <w:lsdException w:name="List Table 2 Accent 5" w:uiPriority="47"/>
-    <w:lsdException w:name="List Table 3 Accent 5" w:uiPriority="48"/>
-    <w:lsdException w:name="List Table 4 Accent 5" w:uiPriority="49"/>
-    <w:lsdException w:name="List Table 5 Dark Accent 5" w:uiPriority="50"/>
-    <w:lsdException w:name="List Table 6 Colorful Accent 5" w:uiPriority="51"/>
-    <w:lsdException w:name="List Table 7 Colorful Accent 5" w:uiPriority="52"/>
-    <w:lsdException w:name="List Table 1 Light Accent 6" w:uiPriority="46"/>
-    <w:lsdException w:name="List Table 2 Accent 6" w:uiPriority="47"/>
-    <w:lsdException w:name="List Table 3 Accent 6" w:uiPriority="48"/>
-    <w:lsdException w:name="List Table 4 Accent 6" w:uiPriority="49"/>
-    <w:lsdException w:name="List Table 5 Dark Accent 6" w:uiPriority="50"/>
-    <w:lsdException w:name="List Table 6 Colorful Accent 6" w:uiPriority="51"/>
-    <w:lsdException w:name="List Table 7 Colorful Accent 6" w:uiPriority="52"/>
-    <w:lsdException w:name="Mention" w:semiHidden="1" w:unhideWhenUsed="1"/>
-    <w:lsdException w:name="Smart Hyperlink" w:semiHidden="1" w:unhideWhenUsed="1"/>
-    <w:lsdException w:name="Hashtag" w:semiHidden="1" w:unhideWhenUsed="1"/>
-    <w:lsdException w:name="Unresolved Mention" w:semiHidden="1" w:unhideWhenUsed="1"/>
-  </w:latentStyles>
-  <w:style w:type="paragraph" w:default="1" w:styleId="Normal">
-    <w:name w:val="Normal"/>
-    <w:qFormat/>
-  </w:style>
-  <w:style w:type="character" w:default="1" w:styleId="Policepardfaut">
-    <w:name w:val="Default Paragraph Font"/>
-    <w:uiPriority w:val="1"/>
-    <w:semiHidden/>
-    <w:unhideWhenUsed/>
-  </w:style>
-  <w:style w:type="table" w:default="1" w:styleId="TableauNormal">
-    <w:name w:val="Normal Table"/>
-    <w:uiPriority w:val="99"/>
-    <w:semiHidden/>
-    <w:unhideWhenUsed/>
-    <w:tblPr>
-      <w:tblInd w:w="0" w:type="dxa"/>
-      <w:tblCellMar>
-        <w:top w:w="0" w:type="dxa"/>
-        <w:left w:w="108" w:type="dxa"/>
-        <w:bottom w:w="0" w:type="dxa"/>
-        <w:right w:w="108" w:type="dxa"/>
-      </w:tblCellMar>
-    </w:tblPr>
-  </w:style>
-  <w:style w:type="numbering" w:default="1" w:styleId="Aucuneliste">
-    <w:name w:val="No List"/>
-    <w:uiPriority w:val="99"/>
-    <w:semiHidden/>
-    <w:unhideWhenUsed/>
-  </w:style>
-  <w:style w:type="paragraph" w:customStyle="1" w:styleId="465466EA575B4781A6C9D7F006A799C2">
-    <w:name w:val="465466EA575B4781A6C9D7F006A799C2"/>
-    <w:rsid w:val="00736658"/>
-  </w:style>
-  <w:style w:type="paragraph" w:customStyle="1" w:styleId="EFA847C464314DD9A16AC90E8C21CA01">
-    <w:name w:val="EFA847C464314DD9A16AC90E8C21CA01"/>
-    <w:rsid w:val="00736658"/>
-  </w:style>
-  <w:style w:type="paragraph" w:customStyle="1" w:styleId="EA557E996CD440A2875A6171FD3AB0AD">
-    <w:name w:val="EA557E996CD440A2875A6171FD3AB0AD"/>
-    <w:rsid w:val="00736658"/>
-  </w:style>
-</w:styles>
-</file>
-
-<file path=word/glossary/webSettings.xml><?xml version="1.0" encoding="utf-8"?>
-<w:webSettings xmlns:mc="http://schemas.openxmlformats.org/markup-compatibility/2006" xmlns:r="http://schemas.openxmlformats.org/officeDocument/2006/relationships" xmlns:w="http://schemas.openxmlformats.org/wordprocessingml/2006/main" xmlns:w14="http://schemas.microsoft.com/office/word/2010/wordml" xmlns:w15="http://schemas.microsoft.com/office/word/2012/wordml" xmlns:w16se="http://schemas.microsoft.com/office/word/2015/wordml/symex" mc:Ignorable="w14 w15 w16se">
-  <w:optimizeForBrowser/>
-  <w:allowPNG/>
-</w:webSettings>
-</file>
-
 <file path=word/theme/theme1.xml><?xml version="1.0" encoding="utf-8"?>
 <a:theme xmlns:a="http://schemas.openxmlformats.org/drawingml/2006/main" name="Thème Office">
   <a:themeElements>
@@ -5745,7 +5329,7 @@
 </file>
 
 <file path=customXml/itemProps1.xml><?xml version="1.0" encoding="utf-8"?>
-<ds:datastoreItem xmlns:ds="http://schemas.openxmlformats.org/officeDocument/2006/customXml" ds:itemID="{898DC472-0265-4898-95A1-AAE4E2F4FA68}">
+<ds:datastoreItem xmlns:ds="http://schemas.openxmlformats.org/officeDocument/2006/customXml" ds:itemID="{77C23DF4-7C0B-483B-9DC9-E15A2873B2D5}">
   <ds:schemaRefs>
     <ds:schemaRef ds:uri="http://schemas.openxmlformats.org/officeDocument/2006/bibliography"/>
   </ds:schemaRefs>

</xml_diff>

<commit_message>
modification doc + contact
</commit_message>
<xml_diff>
--- a/doc/Rapport.docx
+++ b/doc/Rapport.docx
@@ -633,6 +633,7 @@
                                     <w:dataBinding w:prefixMappings="xmlns:ns0='http://purl.org/dc/elements/1.1/' xmlns:ns1='http://schemas.openxmlformats.org/package/2006/metadata/core-properties' " w:xpath="/ns1:coreProperties[1]/ns0:title[1]" w:storeItemID="{6C3C8BC8-F283-45AE-878A-BAB7291924A1}"/>
                                     <w:text/>
                                   </w:sdtPr>
+                                  <w:sdtEndPr/>
                                   <w:sdtContent>
                                     <w:p>
                                       <w:pPr>
@@ -673,6 +674,7 @@
                                     <w:dataBinding w:prefixMappings="xmlns:ns0='http://purl.org/dc/elements/1.1/' xmlns:ns1='http://schemas.openxmlformats.org/package/2006/metadata/core-properties' " w:xpath="/ns1:coreProperties[1]/ns0:subject[1]" w:storeItemID="{6C3C8BC8-F283-45AE-878A-BAB7291924A1}"/>
                                     <w:text/>
                                   </w:sdtPr>
+                                  <w:sdtEndPr/>
                                   <w:sdtContent>
                                     <w:p>
                                       <w:pPr>
@@ -2753,6 +2755,10 @@
           <w:numId w:val="1"/>
         </w:numPr>
         <w:jc w:val="both"/>
+        <w:rPr>
+          <w:sz w:val="24"/>
+          <w:szCs w:val="24"/>
+        </w:rPr>
       </w:pPr>
       <w:r>
         <w:rPr>
@@ -2778,6 +2784,8 @@
         </w:rPr>
         <w:t> :</w:t>
       </w:r>
+      <w:bookmarkStart w:id="8" w:name="_GoBack"/>
+      <w:bookmarkEnd w:id="8"/>
     </w:p>
     <w:p>
       <w:pPr>
@@ -2793,23 +2801,6 @@
         </w:rPr>
       </w:pPr>
       <w:r>
-        <w:t>Réserver du matériel dans le module boutique</w:t>
-      </w:r>
-    </w:p>
-    <w:p>
-      <w:pPr>
-        <w:pStyle w:val="Paragraphedeliste"/>
-        <w:numPr>
-          <w:ilvl w:val="1"/>
-          <w:numId w:val="1"/>
-        </w:numPr>
-        <w:jc w:val="both"/>
-        <w:rPr>
-          <w:sz w:val="24"/>
-          <w:szCs w:val="24"/>
-        </w:rPr>
-      </w:pPr>
-      <w:r>
         <w:t xml:space="preserve">S’inscrire </w:t>
       </w:r>
     </w:p>
@@ -2835,7 +2826,7 @@
       <w:pPr>
         <w:pStyle w:val="Titre1"/>
       </w:pPr>
-      <w:bookmarkStart w:id="8" w:name="_Toc498074776"/>
+      <w:bookmarkStart w:id="9" w:name="_Toc498074776"/>
       <w:r>
         <w:lastRenderedPageBreak/>
         <w:t>Partie 2</w:t>
@@ -2846,7 +2837,7 @@
       <w:r>
         <w:t>Gestion de projet</w:t>
       </w:r>
-      <w:bookmarkEnd w:id="8"/>
+      <w:bookmarkEnd w:id="9"/>
     </w:p>
     <w:p>
       <w:pPr>
@@ -2884,14 +2875,14 @@
       <w:pPr>
         <w:pStyle w:val="Titre2"/>
       </w:pPr>
-      <w:bookmarkStart w:id="9" w:name="_Toc498074777"/>
+      <w:bookmarkStart w:id="10" w:name="_Toc498074777"/>
       <w:r>
         <w:t>Organigramme des tâches</w:t>
       </w:r>
       <w:r>
         <w:t> :</w:t>
       </w:r>
-      <w:bookmarkEnd w:id="9"/>
+      <w:bookmarkEnd w:id="10"/>
     </w:p>
     <w:p>
       <w:pPr>
@@ -2955,7 +2946,7 @@
       <w:pPr>
         <w:pStyle w:val="Titre1"/>
       </w:pPr>
-      <w:bookmarkStart w:id="10" w:name="_Toc498074778"/>
+      <w:bookmarkStart w:id="11" w:name="_Toc498074778"/>
       <w:r>
         <w:lastRenderedPageBreak/>
         <w:t>Partie 3</w:t>
@@ -2966,7 +2957,7 @@
       <w:r>
         <w:t>Développement</w:t>
       </w:r>
-      <w:bookmarkEnd w:id="10"/>
+      <w:bookmarkEnd w:id="11"/>
     </w:p>
     <w:p>
       <w:pPr>
@@ -2981,11 +2972,11 @@
       <w:pPr>
         <w:pStyle w:val="Titre2"/>
       </w:pPr>
-      <w:bookmarkStart w:id="11" w:name="_Toc498074779"/>
+      <w:bookmarkStart w:id="12" w:name="_Toc498074779"/>
       <w:r>
         <w:t>Analyse Merise :</w:t>
       </w:r>
-      <w:bookmarkEnd w:id="11"/>
+      <w:bookmarkEnd w:id="12"/>
     </w:p>
     <w:p>
       <w:r>
@@ -3065,11 +3056,11 @@
       <w:pPr>
         <w:pStyle w:val="Titre2"/>
       </w:pPr>
-      <w:bookmarkStart w:id="12" w:name="_Toc498074780"/>
+      <w:bookmarkStart w:id="13" w:name="_Toc498074780"/>
       <w:r>
         <w:t>Chartre graphique :</w:t>
       </w:r>
-      <w:bookmarkEnd w:id="12"/>
+      <w:bookmarkEnd w:id="13"/>
     </w:p>
     <w:p>
       <w:pPr>
@@ -3211,7 +3202,7 @@
           <w:szCs w:val="26"/>
         </w:rPr>
       </w:pPr>
-      <w:bookmarkStart w:id="13" w:name="_Toc498074781"/>
+      <w:bookmarkStart w:id="14" w:name="_Toc498074781"/>
       <w:r>
         <w:br w:type="page"/>
       </w:r>
@@ -3224,7 +3215,7 @@
         <w:lastRenderedPageBreak/>
         <w:t>Convention de nommage et outils de développement :</w:t>
       </w:r>
-      <w:bookmarkEnd w:id="13"/>
+      <w:bookmarkEnd w:id="14"/>
     </w:p>
     <w:p>
       <w:pPr>
@@ -3296,11 +3287,11 @@
       <w:pPr>
         <w:pStyle w:val="Titre2"/>
       </w:pPr>
-      <w:bookmarkStart w:id="14" w:name="_Toc498074782"/>
+      <w:bookmarkStart w:id="15" w:name="_Toc498074782"/>
       <w:r>
         <w:t>Outils utilisés :</w:t>
       </w:r>
-      <w:bookmarkEnd w:id="14"/>
+      <w:bookmarkEnd w:id="15"/>
     </w:p>
     <w:p>
       <w:pPr>
@@ -3536,8 +3527,6 @@
       <w:r>
         <w:t xml:space="preserve"> PHP ont des mises à jour concernant les nouvelles fonctionnalités, mais pas tous les mois. Certains peuvent passer six mois sans mises à jour et être toujours sécurisés et fonctionnels.</w:t>
       </w:r>
-      <w:bookmarkStart w:id="15" w:name="_GoBack"/>
-      <w:bookmarkEnd w:id="15"/>
     </w:p>
     <w:p>
       <w:pPr>
@@ -3703,6 +3692,7 @@
         <w:docPartUnique/>
       </w:docPartObj>
     </w:sdtPr>
+    <w:sdtEndPr/>
     <w:sdtContent>
       <w:p>
         <w:pPr>
@@ -3722,7 +3712,7 @@
           <w:rPr>
             <w:noProof/>
           </w:rPr>
-          <w:t>8</w:t>
+          <w:t>4</w:t>
         </w:r>
         <w:r>
           <w:fldChar w:fldCharType="end"/>
@@ -5329,7 +5319,7 @@
 </file>
 
 <file path=customXml/itemProps1.xml><?xml version="1.0" encoding="utf-8"?>
-<ds:datastoreItem xmlns:ds="http://schemas.openxmlformats.org/officeDocument/2006/customXml" ds:itemID="{77C23DF4-7C0B-483B-9DC9-E15A2873B2D5}">
+<ds:datastoreItem xmlns:ds="http://schemas.openxmlformats.org/officeDocument/2006/customXml" ds:itemID="{97E4ABE4-6B68-4052-8EE8-13FDE2593DD3}">
   <ds:schemaRefs>
     <ds:schemaRef ds:uri="http://schemas.openxmlformats.org/officeDocument/2006/bibliography"/>
   </ds:schemaRefs>

</xml_diff>

<commit_message>
modif Rapport et footer
</commit_message>
<xml_diff>
--- a/doc/Rapport.docx
+++ b/doc/Rapport.docx
@@ -2464,7 +2464,7 @@
         <w:t xml:space="preserve">Le </w:t>
       </w:r>
       <w:r>
-        <w:t>site se compose de 5</w:t>
+        <w:t>site se compose de 4</w:t>
       </w:r>
       <w:r>
         <w:t xml:space="preserve"> modules :</w:t>
@@ -2493,10 +2493,10 @@
         <w:jc w:val="both"/>
       </w:pPr>
       <w:r>
-        <w:t>Un module connexion</w:t>
-      </w:r>
-      <w:r>
-        <w:t>/inscription</w:t>
+        <w:t xml:space="preserve">Un module </w:t>
+      </w:r>
+      <w:r>
+        <w:t>catalogue</w:t>
       </w:r>
     </w:p>
     <w:p>
@@ -2512,7 +2512,7 @@
         <w:t xml:space="preserve">Un module </w:t>
       </w:r>
       <w:r>
-        <w:t>boutique</w:t>
+        <w:t>contact</w:t>
       </w:r>
     </w:p>
     <w:p>
@@ -2525,10 +2525,21 @@
         <w:jc w:val="both"/>
       </w:pPr>
       <w:r>
-        <w:t xml:space="preserve">Un module </w:t>
-      </w:r>
-      <w:r>
-        <w:t>contact</w:t>
+        <w:t>Un module administration</w:t>
+      </w:r>
+    </w:p>
+    <w:p>
+      <w:pPr>
+        <w:jc w:val="both"/>
+      </w:pPr>
+      <w:r>
+        <w:t>Chaque module contiendra ses propres fonctionnalités </w:t>
+      </w:r>
+      <w:r>
+        <w:t>en mode déconnection</w:t>
+      </w:r>
+      <w:r>
+        <w:t xml:space="preserve"> :</w:t>
       </w:r>
     </w:p>
     <w:p>
@@ -2539,18 +2550,28 @@
           <w:numId w:val="1"/>
         </w:numPr>
         <w:jc w:val="both"/>
-      </w:pPr>
-      <w:r>
-        <w:t>Un module administration</w:t>
-      </w:r>
-    </w:p>
-    <w:p>
-      <w:pPr>
-        <w:ind w:left="360"/>
-        <w:jc w:val="both"/>
-      </w:pPr>
-      <w:r>
-        <w:t>Chaque module contiendra ses propres fonctionnalités :</w:t>
+        <w:rPr>
+          <w:b/>
+        </w:rPr>
+      </w:pPr>
+      <w:r>
+        <w:rPr>
+          <w:b/>
+        </w:rPr>
+        <w:t>Page d’accueil :</w:t>
+      </w:r>
+    </w:p>
+    <w:p>
+      <w:pPr>
+        <w:pStyle w:val="Paragraphedeliste"/>
+        <w:numPr>
+          <w:ilvl w:val="1"/>
+          <w:numId w:val="1"/>
+        </w:numPr>
+        <w:jc w:val="both"/>
+      </w:pPr>
+      <w:r>
+        <w:t>Présentation entreprise</w:t>
       </w:r>
     </w:p>
     <w:p>
@@ -2561,15 +2582,24 @@
           <w:numId w:val="1"/>
         </w:numPr>
         <w:jc w:val="both"/>
+      </w:pPr>
+      <w:r>
         <w:rPr>
           <w:b/>
         </w:rPr>
-      </w:pPr>
+        <w:t xml:space="preserve">Module </w:t>
+      </w:r>
       <w:r>
         <w:rPr>
           <w:b/>
         </w:rPr>
-        <w:t>Page d’accueil :</w:t>
+        <w:t>catalogue</w:t>
+      </w:r>
+      <w:r>
+        <w:rPr>
+          <w:b/>
+        </w:rPr>
+        <w:t> :</w:t>
       </w:r>
     </w:p>
     <w:p>
@@ -2582,7 +2612,7 @@
         <w:jc w:val="both"/>
       </w:pPr>
       <w:r>
-        <w:t>Présentation entreprise</w:t>
+        <w:t xml:space="preserve">Consulter du matériel </w:t>
       </w:r>
     </w:p>
     <w:p>
@@ -2604,7 +2634,7 @@
         <w:rPr>
           <w:b/>
         </w:rPr>
-        <w:t>boutique</w:t>
+        <w:t>contact</w:t>
       </w:r>
       <w:r>
         <w:rPr>
@@ -2621,9 +2651,34 @@
           <w:numId w:val="1"/>
         </w:numPr>
         <w:jc w:val="both"/>
-      </w:pPr>
-      <w:r>
-        <w:t xml:space="preserve">Consulter du matériel </w:t>
+        <w:rPr>
+          <w:sz w:val="24"/>
+          <w:szCs w:val="24"/>
+        </w:rPr>
+      </w:pPr>
+      <w:r>
+        <w:t xml:space="preserve">Envoyer </w:t>
+      </w:r>
+      <w:r>
+        <w:t>un message</w:t>
+      </w:r>
+      <w:bookmarkEnd w:id="0"/>
+    </w:p>
+    <w:p>
+      <w:pPr>
+        <w:jc w:val="both"/>
+      </w:pPr>
+      <w:r>
+        <w:t>Chaque module contiendra ses propres fonctionnalités </w:t>
+      </w:r>
+      <w:r>
+        <w:t xml:space="preserve">en mode </w:t>
+      </w:r>
+      <w:r>
+        <w:t>connexion</w:t>
+      </w:r>
+      <w:r>
+        <w:t xml:space="preserve"> :</w:t>
       </w:r>
     </w:p>
     <w:p>
@@ -2634,24 +2689,15 @@
           <w:numId w:val="1"/>
         </w:numPr>
         <w:jc w:val="both"/>
-      </w:pPr>
-      <w:r>
         <w:rPr>
           <w:b/>
         </w:rPr>
-        <w:t xml:space="preserve">Module </w:t>
-      </w:r>
+      </w:pPr>
       <w:r>
         <w:rPr>
           <w:b/>
         </w:rPr>
-        <w:t>contact</w:t>
-      </w:r>
-      <w:r>
-        <w:rPr>
-          <w:b/>
-        </w:rPr>
-        <w:t> :</w:t>
+        <w:t>Page d’accueil :</w:t>
       </w:r>
     </w:p>
     <w:p>
@@ -2664,10 +2710,35 @@
         <w:jc w:val="both"/>
       </w:pPr>
       <w:r>
-        <w:t xml:space="preserve">Envoyer </w:t>
-      </w:r>
-      <w:r>
-        <w:t>un message</w:t>
+        <w:t>Présentation entreprise</w:t>
+      </w:r>
+    </w:p>
+    <w:p>
+      <w:pPr>
+        <w:pStyle w:val="Paragraphedeliste"/>
+        <w:numPr>
+          <w:ilvl w:val="0"/>
+          <w:numId w:val="1"/>
+        </w:numPr>
+        <w:jc w:val="both"/>
+      </w:pPr>
+      <w:r>
+        <w:rPr>
+          <w:b/>
+        </w:rPr>
+        <w:t xml:space="preserve">Module </w:t>
+      </w:r>
+      <w:r>
+        <w:rPr>
+          <w:b/>
+        </w:rPr>
+        <w:t>catalogue</w:t>
+      </w:r>
+      <w:r>
+        <w:rPr>
+          <w:b/>
+        </w:rPr>
+        <w:t> :</w:t>
       </w:r>
     </w:p>
     <w:p>
@@ -2680,8 +2751,10 @@
         <w:jc w:val="both"/>
       </w:pPr>
       <w:r>
-        <w:t>Affichage des coordonnées de l’entreprise</w:t>
-      </w:r>
+        <w:t>Modifier</w:t>
+      </w:r>
+      <w:bookmarkStart w:id="8" w:name="_GoBack"/>
+      <w:bookmarkEnd w:id="8"/>
     </w:p>
     <w:p>
       <w:pPr>
@@ -2702,7 +2775,7 @@
         <w:rPr>
           <w:b/>
         </w:rPr>
-        <w:t>administration</w:t>
+        <w:t>contact</w:t>
       </w:r>
       <w:r>
         <w:rPr>
@@ -2725,100 +2798,32 @@
         </w:rPr>
       </w:pPr>
       <w:r>
-        <w:t>M</w:t>
-      </w:r>
-      <w:r>
-        <w:t>odification,</w:t>
-      </w:r>
-      <w:r>
-        <w:t xml:space="preserve"> ajout </w:t>
-      </w:r>
-      <w:r>
-        <w:t xml:space="preserve">et suppression </w:t>
-      </w:r>
-      <w:r>
-        <w:t>de matériel</w:t>
-      </w:r>
-      <w:r>
+        <w:t xml:space="preserve">Envoyer </w:t>
+      </w:r>
+      <w:r>
+        <w:t>un message</w:t>
+      </w:r>
+    </w:p>
+    <w:p>
+      <w:pPr>
+        <w:jc w:val="both"/>
         <w:rPr>
           <w:sz w:val="24"/>
           <w:szCs w:val="24"/>
         </w:rPr>
-        <w:t xml:space="preserve"> </w:t>
-      </w:r>
-    </w:p>
-    <w:p>
-      <w:pPr>
-        <w:pStyle w:val="Paragraphedeliste"/>
-        <w:numPr>
-          <w:ilvl w:val="0"/>
-          <w:numId w:val="1"/>
-        </w:numPr>
-        <w:jc w:val="both"/>
+      </w:pPr>
+    </w:p>
+    <w:p>
+      <w:pPr>
         <w:rPr>
-          <w:sz w:val="24"/>
-          <w:szCs w:val="24"/>
+          <w:rFonts w:asciiTheme="majorHAnsi" w:eastAsiaTheme="majorEastAsia" w:hAnsiTheme="majorHAnsi" w:cstheme="majorBidi"/>
+          <w:color w:val="2E74B5" w:themeColor="accent1" w:themeShade="BF"/>
+          <w:sz w:val="32"/>
+          <w:szCs w:val="32"/>
         </w:rPr>
       </w:pPr>
-      <w:r>
-        <w:rPr>
-          <w:b/>
-        </w:rPr>
-        <w:t xml:space="preserve">Module </w:t>
-      </w:r>
-      <w:r>
-        <w:rPr>
-          <w:b/>
-        </w:rPr>
-        <w:t>connexion</w:t>
-      </w:r>
-      <w:r>
-        <w:rPr>
-          <w:b/>
-        </w:rPr>
-        <w:t>/inscription</w:t>
-      </w:r>
-      <w:r>
-        <w:rPr>
-          <w:b/>
-        </w:rPr>
-        <w:t> :</w:t>
-      </w:r>
-      <w:bookmarkStart w:id="8" w:name="_GoBack"/>
-      <w:bookmarkEnd w:id="8"/>
-    </w:p>
-    <w:p>
-      <w:pPr>
-        <w:pStyle w:val="Paragraphedeliste"/>
-        <w:numPr>
-          <w:ilvl w:val="1"/>
-          <w:numId w:val="1"/>
-        </w:numPr>
-        <w:jc w:val="both"/>
-        <w:rPr>
-          <w:sz w:val="24"/>
-          <w:szCs w:val="24"/>
-        </w:rPr>
-      </w:pPr>
-      <w:r>
-        <w:t xml:space="preserve">S’inscrire </w:t>
-      </w:r>
-    </w:p>
-    <w:bookmarkEnd w:id="0"/>
-    <w:p>
-      <w:pPr>
-        <w:ind w:left="708"/>
-        <w:jc w:val="both"/>
-        <w:rPr>
-          <w:sz w:val="24"/>
-          <w:szCs w:val="24"/>
-        </w:rPr>
-      </w:pPr>
-      <w:r>
-        <w:rPr>
-          <w:sz w:val="24"/>
-          <w:szCs w:val="24"/>
-        </w:rPr>
+      <w:bookmarkStart w:id="9" w:name="_Toc498074776"/>
+      <w:r>
         <w:br w:type="page"/>
       </w:r>
     </w:p>
@@ -2826,7 +2831,6 @@
       <w:pPr>
         <w:pStyle w:val="Titre1"/>
       </w:pPr>
-      <w:bookmarkStart w:id="9" w:name="_Toc498074776"/>
       <w:r>
         <w:lastRenderedPageBreak/>
         <w:t>Partie 2</w:t>
@@ -3381,23 +3385,7 @@
         <w:jc w:val="both"/>
       </w:pPr>
       <w:r>
-        <w:t xml:space="preserve">Nous avons choisi de travailler sur la technologie html et </w:t>
-      </w:r>
-      <w:proofErr w:type="spellStart"/>
-      <w:r>
-        <w:t>framework</w:t>
-      </w:r>
-      <w:proofErr w:type="spellEnd"/>
-      <w:r>
-        <w:t xml:space="preserve"> </w:t>
-      </w:r>
-      <w:proofErr w:type="spellStart"/>
-      <w:r>
-        <w:t>php</w:t>
-      </w:r>
-      <w:proofErr w:type="spellEnd"/>
-      <w:r>
-        <w:t xml:space="preserve"> par rapport à trois points, la sécurité, la flexibilité et les mises à jour.</w:t>
+        <w:t>Nous avons choisi de travailler sur la technologie html et framework php par rapport à trois points, la sécurité, la flexibilité et les mises à jour.</w:t>
       </w:r>
     </w:p>
     <w:p>
@@ -3427,15 +3415,7 @@
         <w:t xml:space="preserve">Les sites Web développés sont plus sûrs que les CMS. Comme ils utilisent du code personnalisé, il est plus difficile d’enfreindre leur sécurité. La plupart </w:t>
       </w:r>
       <w:r>
-        <w:t xml:space="preserve">des </w:t>
-      </w:r>
-      <w:proofErr w:type="spellStart"/>
-      <w:r>
-        <w:t>frameworks</w:t>
-      </w:r>
-      <w:proofErr w:type="spellEnd"/>
-      <w:r>
-        <w:t xml:space="preserve"> intègrent également des fonctions de chiffrement et de protection contre les vulnérabilités courantes.</w:t>
+        <w:t>des frameworks intègrent également des fonctions de chiffrement et de protection contre les vulnérabilités courantes.</w:t>
       </w:r>
     </w:p>
     <w:p>
@@ -3459,23 +3439,7 @@
         <w:jc w:val="both"/>
       </w:pPr>
       <w:r>
-        <w:t xml:space="preserve">En fonction du site web que vous avez besoin on aura besoin de diverses fonctions et d’une intégration avec des applications tierces (google </w:t>
-      </w:r>
-      <w:proofErr w:type="spellStart"/>
-      <w:r>
-        <w:t>maps</w:t>
-      </w:r>
-      <w:proofErr w:type="spellEnd"/>
-      <w:r>
-        <w:t xml:space="preserve">, </w:t>
-      </w:r>
-      <w:proofErr w:type="spellStart"/>
-      <w:r>
-        <w:t>facebook</w:t>
-      </w:r>
-      <w:proofErr w:type="spellEnd"/>
-      <w:r>
-        <w:t>, twitter, …).</w:t>
+        <w:t>En fonction du site web que vous avez besoin on aura besoin de diverses fonctions et d’une intégration avec des applications tierces (google maps, facebook, twitter, …).</w:t>
       </w:r>
     </w:p>
     <w:p>
@@ -3517,15 +3481,7 @@
         <w:t>Les Frameworks n’ont pas de mises à jour très fréquentes</w:t>
       </w:r>
       <w:r>
-        <w:t xml:space="preserve">. La plupart des </w:t>
-      </w:r>
-      <w:proofErr w:type="spellStart"/>
-      <w:r>
-        <w:t>frameworks</w:t>
-      </w:r>
-      <w:proofErr w:type="spellEnd"/>
-      <w:r>
-        <w:t xml:space="preserve"> PHP ont des mises à jour concernant les nouvelles fonctionnalités, mais pas tous les mois. Certains peuvent passer six mois sans mises à jour et être toujours sécurisés et fonctionnels.</w:t>
+        <w:t>. La plupart des frameworks PHP ont des mises à jour concernant les nouvelles fonctionnalités, mais pas tous les mois. Certains peuvent passer six mois sans mises à jour et être toujours sécurisés et fonctionnels.</w:t>
       </w:r>
     </w:p>
     <w:p>
@@ -3712,7 +3668,7 @@
           <w:rPr>
             <w:noProof/>
           </w:rPr>
-          <w:t>4</w:t>
+          <w:t>8</w:t>
         </w:r>
         <w:r>
           <w:fldChar w:fldCharType="end"/>
@@ -5319,7 +5275,7 @@
 </file>
 
 <file path=customXml/itemProps1.xml><?xml version="1.0" encoding="utf-8"?>
-<ds:datastoreItem xmlns:ds="http://schemas.openxmlformats.org/officeDocument/2006/customXml" ds:itemID="{97E4ABE4-6B68-4052-8EE8-13FDE2593DD3}">
+<ds:datastoreItem xmlns:ds="http://schemas.openxmlformats.org/officeDocument/2006/customXml" ds:itemID="{14C36870-7A44-48D4-89E8-AC8B61F9004A}">
   <ds:schemaRefs>
     <ds:schemaRef ds:uri="http://schemas.openxmlformats.org/officeDocument/2006/bibliography"/>
   </ds:schemaRefs>

</xml_diff>